<commit_message>
documentation modelos e telas
</commit_message>
<xml_diff>
--- a/Documentation.docx
+++ b/Documentation.docx
@@ -1551,10 +1551,10 @@
         </w:rPr>
         <w:lastRenderedPageBreak/>
         <w:drawing>
-          <wp:inline distT="0" distB="0" distL="0" distR="0" wp14:anchorId="719899AD" wp14:editId="4290D994">
-            <wp:extent cx="3412797" cy="2438400"/>
-            <wp:effectExtent l="0" t="0" r="0" b="0"/>
-            <wp:docPr id="3" name="Imagem 3"/>
+          <wp:inline distT="0" distB="0" distL="0" distR="0" wp14:anchorId="77FB3B30" wp14:editId="7A04D720">
+            <wp:extent cx="5400040" cy="2929255"/>
+            <wp:effectExtent l="0" t="0" r="0" b="4445"/>
+            <wp:docPr id="2" name="Imagem 2"/>
             <wp:cNvGraphicFramePr>
               <a:graphicFrameLocks xmlns:a="http://schemas.openxmlformats.org/drawingml/2006/main" noChangeAspect="1"/>
             </wp:cNvGraphicFramePr>
@@ -1562,7 +1562,7 @@
               <a:graphicData uri="http://schemas.openxmlformats.org/drawingml/2006/picture">
                 <pic:pic xmlns:pic="http://schemas.openxmlformats.org/drawingml/2006/picture">
                   <pic:nvPicPr>
-                    <pic:cNvPr id="3" name="Imagem 3"/>
+                    <pic:cNvPr id="2" name="Imagem 2"/>
                     <pic:cNvPicPr/>
                   </pic:nvPicPr>
                   <pic:blipFill>
@@ -1580,7 +1580,7 @@
                   <pic:spPr>
                     <a:xfrm>
                       <a:off x="0" y="0"/>
-                      <a:ext cx="3421026" cy="2444279"/>
+                      <a:ext cx="5400040" cy="2929255"/>
                     </a:xfrm>
                     <a:prstGeom prst="rect">
                       <a:avLst/>
@@ -2279,6 +2279,7 @@
                 <w:rFonts w:ascii="Cambria" w:hAnsi="Cambria" w:cs="Arial"/>
                 <w:sz w:val="18"/>
               </w:rPr>
+              <w:lastRenderedPageBreak/>
               <w:t>Pré-condições</w:t>
             </w:r>
           </w:p>
@@ -2342,7 +2343,6 @@
                 <w:rFonts w:ascii="Cambria" w:hAnsi="Cambria" w:cs="Arial"/>
                 <w:sz w:val="18"/>
               </w:rPr>
-              <w:lastRenderedPageBreak/>
               <w:t>Usuário acessa o questionário em Questionário &gt; Incluir</w:t>
             </w:r>
           </w:p>
@@ -2681,28 +2681,7 @@
                 <w:rFonts w:ascii="Cambria" w:hAnsi="Cambria" w:cs="Arial"/>
                 <w:sz w:val="18"/>
               </w:rPr>
-              <w:t>Usuário acessa o</w:t>
-            </w:r>
-            <w:r>
-              <w:rPr>
-                <w:rFonts w:ascii="Cambria" w:hAnsi="Cambria" w:cs="Arial"/>
-                <w:sz w:val="18"/>
-              </w:rPr>
-              <w:t>s resultados</w:t>
-            </w:r>
-            <w:r>
-              <w:rPr>
-                <w:rFonts w:ascii="Cambria" w:hAnsi="Cambria" w:cs="Arial"/>
-                <w:sz w:val="18"/>
-              </w:rPr>
-              <w:t xml:space="preserve"> em </w:t>
-            </w:r>
-            <w:r>
-              <w:rPr>
-                <w:rFonts w:ascii="Cambria" w:hAnsi="Cambria" w:cs="Arial"/>
-                <w:sz w:val="18"/>
-              </w:rPr>
-              <w:t>Análise</w:t>
+              <w:t>Usuário acessa os resultados em Análise</w:t>
             </w:r>
           </w:p>
           <w:p>
@@ -2750,13 +2729,6 @@
     </w:tbl>
     <w:p>
       <w:pPr>
-        <w:rPr>
-          <w:rFonts w:ascii="Cambria" w:hAnsi="Cambria" w:cs="Arial"/>
-        </w:rPr>
-      </w:pPr>
-    </w:p>
-    <w:p>
-      <w:pPr>
         <w:spacing w:line="360" w:lineRule="auto"/>
         <w:jc w:val="both"/>
         <w:rPr>
@@ -2764,6 +2736,2006 @@
           <w:bCs/>
         </w:rPr>
       </w:pPr>
+    </w:p>
+    <w:p>
+      <w:pPr>
+        <w:spacing w:line="360" w:lineRule="auto"/>
+        <w:jc w:val="both"/>
+        <w:rPr>
+          <w:rFonts w:ascii="Arial" w:hAnsi="Arial" w:cs="Arial"/>
+          <w:bCs/>
+        </w:rPr>
+      </w:pPr>
+    </w:p>
+    <w:p>
+      <w:pPr>
+        <w:spacing w:line="360" w:lineRule="auto"/>
+        <w:jc w:val="both"/>
+        <w:rPr>
+          <w:rFonts w:ascii="Arial" w:hAnsi="Arial" w:cs="Arial"/>
+          <w:bCs/>
+        </w:rPr>
+      </w:pPr>
+    </w:p>
+    <w:p>
+      <w:pPr>
+        <w:pStyle w:val="Ttulo2"/>
+        <w:numPr>
+          <w:ilvl w:val="0"/>
+          <w:numId w:val="25"/>
+        </w:numPr>
+        <w:tabs>
+          <w:tab w:val="num" w:pos="360"/>
+        </w:tabs>
+        <w:ind w:left="0" w:firstLine="0"/>
+      </w:pPr>
+      <w:proofErr w:type="spellStart"/>
+      <w:r>
+        <w:t>Modelo</w:t>
+      </w:r>
+      <w:proofErr w:type="spellEnd"/>
+      <w:r>
+        <w:t xml:space="preserve"> </w:t>
+      </w:r>
+      <w:proofErr w:type="spellStart"/>
+      <w:r>
+        <w:t>Entidade</w:t>
+      </w:r>
+      <w:proofErr w:type="spellEnd"/>
+      <w:r>
+        <w:t xml:space="preserve"> </w:t>
+      </w:r>
+      <w:proofErr w:type="spellStart"/>
+      <w:r>
+        <w:t>Relacionamento</w:t>
+      </w:r>
+      <w:proofErr w:type="spellEnd"/>
+    </w:p>
+    <w:p>
+      <w:pPr>
+        <w:pStyle w:val="PargrafodaLista"/>
+        <w:numPr>
+          <w:ilvl w:val="1"/>
+          <w:numId w:val="25"/>
+        </w:numPr>
+        <w:spacing w:line="360" w:lineRule="auto"/>
+        <w:jc w:val="both"/>
+        <w:rPr>
+          <w:rFonts w:ascii="Arial" w:hAnsi="Arial" w:cs="Arial"/>
+          <w:b/>
+        </w:rPr>
+      </w:pPr>
+      <w:proofErr w:type="spellStart"/>
+      <w:r>
+        <w:rPr>
+          <w:rFonts w:ascii="Arial" w:hAnsi="Arial" w:cs="Arial"/>
+          <w:b/>
+        </w:rPr>
+        <w:t>Modelo</w:t>
+      </w:r>
+      <w:proofErr w:type="spellEnd"/>
+      <w:r>
+        <w:rPr>
+          <w:rFonts w:ascii="Arial" w:hAnsi="Arial" w:cs="Arial"/>
+          <w:b/>
+        </w:rPr>
+        <w:t xml:space="preserve"> </w:t>
+      </w:r>
+      <w:proofErr w:type="spellStart"/>
+      <w:r>
+        <w:rPr>
+          <w:rFonts w:ascii="Arial" w:hAnsi="Arial" w:cs="Arial"/>
+          <w:b/>
+        </w:rPr>
+        <w:t>conceitual</w:t>
+      </w:r>
+      <w:proofErr w:type="spellEnd"/>
+    </w:p>
+    <w:p>
+      <w:pPr>
+        <w:spacing w:line="360" w:lineRule="auto"/>
+        <w:jc w:val="both"/>
+        <w:rPr>
+          <w:rFonts w:ascii="Arial" w:hAnsi="Arial" w:cs="Arial"/>
+          <w:bCs/>
+        </w:rPr>
+      </w:pPr>
+      <w:r>
+        <w:rPr>
+          <w:rFonts w:ascii="Arial" w:hAnsi="Arial" w:cs="Arial"/>
+          <w:bCs/>
+          <w:noProof/>
+        </w:rPr>
+        <w:lastRenderedPageBreak/>
+        <w:drawing>
+          <wp:inline distT="0" distB="0" distL="0" distR="0" wp14:anchorId="62D0650C" wp14:editId="749C7A4B">
+            <wp:extent cx="5400040" cy="4209415"/>
+            <wp:effectExtent l="0" t="0" r="0" b="635"/>
+            <wp:docPr id="9" name="Imagem 9"/>
+            <wp:cNvGraphicFramePr>
+              <a:graphicFrameLocks xmlns:a="http://schemas.openxmlformats.org/drawingml/2006/main" noChangeAspect="1"/>
+            </wp:cNvGraphicFramePr>
+            <a:graphic xmlns:a="http://schemas.openxmlformats.org/drawingml/2006/main">
+              <a:graphicData uri="http://schemas.openxmlformats.org/drawingml/2006/picture">
+                <pic:pic xmlns:pic="http://schemas.openxmlformats.org/drawingml/2006/picture">
+                  <pic:nvPicPr>
+                    <pic:cNvPr id="0" name="Picture 5"/>
+                    <pic:cNvPicPr>
+                      <a:picLocks noChangeAspect="1" noChangeArrowheads="1"/>
+                    </pic:cNvPicPr>
+                  </pic:nvPicPr>
+                  <pic:blipFill>
+                    <a:blip r:embed="rId10">
+                      <a:extLst>
+                        <a:ext uri="{28A0092B-C50C-407E-A947-70E740481C1C}">
+                          <a14:useLocalDpi xmlns:a14="http://schemas.microsoft.com/office/drawing/2010/main" val="0"/>
+                        </a:ext>
+                      </a:extLst>
+                    </a:blip>
+                    <a:srcRect/>
+                    <a:stretch>
+                      <a:fillRect/>
+                    </a:stretch>
+                  </pic:blipFill>
+                  <pic:spPr bwMode="auto">
+                    <a:xfrm>
+                      <a:off x="0" y="0"/>
+                      <a:ext cx="5400040" cy="4209415"/>
+                    </a:xfrm>
+                    <a:prstGeom prst="rect">
+                      <a:avLst/>
+                    </a:prstGeom>
+                    <a:noFill/>
+                    <a:ln>
+                      <a:noFill/>
+                    </a:ln>
+                  </pic:spPr>
+                </pic:pic>
+              </a:graphicData>
+            </a:graphic>
+          </wp:inline>
+        </w:drawing>
+      </w:r>
+    </w:p>
+    <w:p>
+      <w:pPr>
+        <w:pStyle w:val="PargrafodaLista"/>
+        <w:numPr>
+          <w:ilvl w:val="1"/>
+          <w:numId w:val="25"/>
+        </w:numPr>
+        <w:spacing w:line="360" w:lineRule="auto"/>
+        <w:jc w:val="both"/>
+        <w:rPr>
+          <w:rFonts w:ascii="Arial" w:hAnsi="Arial" w:cs="Arial"/>
+          <w:b/>
+        </w:rPr>
+      </w:pPr>
+      <w:proofErr w:type="spellStart"/>
+      <w:r>
+        <w:rPr>
+          <w:rFonts w:ascii="Arial" w:hAnsi="Arial" w:cs="Arial"/>
+          <w:b/>
+        </w:rPr>
+        <w:t>Modelo</w:t>
+      </w:r>
+      <w:proofErr w:type="spellEnd"/>
+      <w:r>
+        <w:rPr>
+          <w:rFonts w:ascii="Arial" w:hAnsi="Arial" w:cs="Arial"/>
+          <w:b/>
+        </w:rPr>
+        <w:t xml:space="preserve"> </w:t>
+      </w:r>
+      <w:proofErr w:type="spellStart"/>
+      <w:r>
+        <w:rPr>
+          <w:rFonts w:ascii="Arial" w:hAnsi="Arial" w:cs="Arial"/>
+          <w:b/>
+        </w:rPr>
+        <w:t>lógico</w:t>
+      </w:r>
+      <w:proofErr w:type="spellEnd"/>
+    </w:p>
+    <w:p>
+      <w:pPr>
+        <w:spacing w:line="360" w:lineRule="auto"/>
+        <w:jc w:val="both"/>
+        <w:rPr>
+          <w:rFonts w:ascii="Arial" w:hAnsi="Arial" w:cs="Arial"/>
+          <w:bCs/>
+        </w:rPr>
+      </w:pPr>
+      <w:r>
+        <w:rPr>
+          <w:rFonts w:ascii="Arial" w:hAnsi="Arial" w:cs="Arial"/>
+          <w:bCs/>
+          <w:noProof/>
+        </w:rPr>
+        <w:lastRenderedPageBreak/>
+        <w:drawing>
+          <wp:inline distT="0" distB="0" distL="0" distR="0" wp14:anchorId="55AB032D" wp14:editId="6DB241B2">
+            <wp:extent cx="5400040" cy="5047615"/>
+            <wp:effectExtent l="0" t="0" r="0" b="635"/>
+            <wp:docPr id="8" name="Imagem 8"/>
+            <wp:cNvGraphicFramePr>
+              <a:graphicFrameLocks xmlns:a="http://schemas.openxmlformats.org/drawingml/2006/main" noChangeAspect="1"/>
+            </wp:cNvGraphicFramePr>
+            <a:graphic xmlns:a="http://schemas.openxmlformats.org/drawingml/2006/main">
+              <a:graphicData uri="http://schemas.openxmlformats.org/drawingml/2006/picture">
+                <pic:pic xmlns:pic="http://schemas.openxmlformats.org/drawingml/2006/picture">
+                  <pic:nvPicPr>
+                    <pic:cNvPr id="0" name="Picture 4"/>
+                    <pic:cNvPicPr>
+                      <a:picLocks noChangeAspect="1" noChangeArrowheads="1"/>
+                    </pic:cNvPicPr>
+                  </pic:nvPicPr>
+                  <pic:blipFill>
+                    <a:blip r:embed="rId11">
+                      <a:extLst>
+                        <a:ext uri="{28A0092B-C50C-407E-A947-70E740481C1C}">
+                          <a14:useLocalDpi xmlns:a14="http://schemas.microsoft.com/office/drawing/2010/main" val="0"/>
+                        </a:ext>
+                      </a:extLst>
+                    </a:blip>
+                    <a:srcRect/>
+                    <a:stretch>
+                      <a:fillRect/>
+                    </a:stretch>
+                  </pic:blipFill>
+                  <pic:spPr bwMode="auto">
+                    <a:xfrm>
+                      <a:off x="0" y="0"/>
+                      <a:ext cx="5400040" cy="5047615"/>
+                    </a:xfrm>
+                    <a:prstGeom prst="rect">
+                      <a:avLst/>
+                    </a:prstGeom>
+                    <a:noFill/>
+                    <a:ln>
+                      <a:noFill/>
+                    </a:ln>
+                  </pic:spPr>
+                </pic:pic>
+              </a:graphicData>
+            </a:graphic>
+          </wp:inline>
+        </w:drawing>
+      </w:r>
+    </w:p>
+    <w:p>
+      <w:pPr>
+        <w:pStyle w:val="PargrafodaLista"/>
+        <w:numPr>
+          <w:ilvl w:val="1"/>
+          <w:numId w:val="25"/>
+        </w:numPr>
+        <w:spacing w:line="360" w:lineRule="auto"/>
+        <w:jc w:val="both"/>
+        <w:rPr>
+          <w:rFonts w:ascii="Arial" w:hAnsi="Arial" w:cs="Arial"/>
+          <w:b/>
+        </w:rPr>
+      </w:pPr>
+      <w:proofErr w:type="spellStart"/>
+      <w:r>
+        <w:rPr>
+          <w:rFonts w:ascii="Arial" w:hAnsi="Arial" w:cs="Arial"/>
+          <w:b/>
+        </w:rPr>
+        <w:t>Modelo</w:t>
+      </w:r>
+      <w:proofErr w:type="spellEnd"/>
+      <w:r>
+        <w:rPr>
+          <w:rFonts w:ascii="Arial" w:hAnsi="Arial" w:cs="Arial"/>
+          <w:b/>
+        </w:rPr>
+        <w:t xml:space="preserve"> </w:t>
+      </w:r>
+      <w:proofErr w:type="spellStart"/>
+      <w:r>
+        <w:rPr>
+          <w:rFonts w:ascii="Arial" w:hAnsi="Arial" w:cs="Arial"/>
+          <w:b/>
+        </w:rPr>
+        <w:t>físico</w:t>
+      </w:r>
+      <w:proofErr w:type="spellEnd"/>
+    </w:p>
+    <w:p>
+      <w:pPr>
+        <w:spacing w:line="360" w:lineRule="auto"/>
+        <w:jc w:val="both"/>
+        <w:rPr>
+          <w:rFonts w:ascii="Arial" w:hAnsi="Arial" w:cs="Arial"/>
+          <w:bCs/>
+        </w:rPr>
+      </w:pPr>
+      <w:r>
+        <w:rPr>
+          <w:rFonts w:ascii="Arial" w:hAnsi="Arial" w:cs="Arial"/>
+          <w:bCs/>
+        </w:rPr>
+        <w:t xml:space="preserve">CREATE DATABASE </w:t>
+      </w:r>
+      <w:proofErr w:type="spellStart"/>
+      <w:r>
+        <w:rPr>
+          <w:rFonts w:ascii="Arial" w:hAnsi="Arial" w:cs="Arial"/>
+          <w:bCs/>
+        </w:rPr>
+        <w:t>personality</w:t>
+      </w:r>
+      <w:proofErr w:type="spellEnd"/>
+      <w:r>
+        <w:rPr>
+          <w:rFonts w:ascii="Arial" w:hAnsi="Arial" w:cs="Arial"/>
+          <w:bCs/>
+        </w:rPr>
+        <w:t>;</w:t>
+      </w:r>
+    </w:p>
+    <w:p>
+      <w:pPr>
+        <w:spacing w:line="360" w:lineRule="auto"/>
+        <w:jc w:val="both"/>
+        <w:rPr>
+          <w:rFonts w:ascii="Arial" w:hAnsi="Arial" w:cs="Arial"/>
+          <w:bCs/>
+        </w:rPr>
+      </w:pPr>
+      <w:r>
+        <w:rPr>
+          <w:rFonts w:ascii="Arial" w:hAnsi="Arial" w:cs="Arial"/>
+          <w:bCs/>
+        </w:rPr>
+        <w:t xml:space="preserve">USE </w:t>
+      </w:r>
+      <w:proofErr w:type="spellStart"/>
+      <w:r>
+        <w:rPr>
+          <w:rFonts w:ascii="Arial" w:hAnsi="Arial" w:cs="Arial"/>
+          <w:bCs/>
+        </w:rPr>
+        <w:t>personality</w:t>
+      </w:r>
+      <w:proofErr w:type="spellEnd"/>
+      <w:r>
+        <w:rPr>
+          <w:rFonts w:ascii="Arial" w:hAnsi="Arial" w:cs="Arial"/>
+          <w:bCs/>
+        </w:rPr>
+        <w:t>;</w:t>
+      </w:r>
+    </w:p>
+    <w:p>
+      <w:pPr>
+        <w:spacing w:line="360" w:lineRule="auto"/>
+        <w:jc w:val="both"/>
+        <w:rPr>
+          <w:rFonts w:ascii="Arial" w:hAnsi="Arial" w:cs="Arial"/>
+          <w:bCs/>
+        </w:rPr>
+      </w:pPr>
+      <w:r>
+        <w:rPr>
+          <w:rFonts w:ascii="Arial" w:hAnsi="Arial" w:cs="Arial"/>
+          <w:bCs/>
+        </w:rPr>
+        <w:t>CREATE TABLE `cadastro` (</w:t>
+      </w:r>
+    </w:p>
+    <w:p>
+      <w:pPr>
+        <w:spacing w:line="360" w:lineRule="auto"/>
+        <w:jc w:val="both"/>
+        <w:rPr>
+          <w:rFonts w:ascii="Arial" w:hAnsi="Arial" w:cs="Arial"/>
+          <w:bCs/>
+        </w:rPr>
+      </w:pPr>
+      <w:r>
+        <w:rPr>
+          <w:rFonts w:ascii="Arial" w:hAnsi="Arial" w:cs="Arial"/>
+          <w:bCs/>
+        </w:rPr>
+        <w:t xml:space="preserve">  `</w:t>
+      </w:r>
+      <w:proofErr w:type="spellStart"/>
+      <w:r>
+        <w:rPr>
+          <w:rFonts w:ascii="Arial" w:hAnsi="Arial" w:cs="Arial"/>
+          <w:bCs/>
+        </w:rPr>
+        <w:t>idcadastro</w:t>
+      </w:r>
+      <w:proofErr w:type="spellEnd"/>
+      <w:r>
+        <w:rPr>
+          <w:rFonts w:ascii="Arial" w:hAnsi="Arial" w:cs="Arial"/>
+          <w:bCs/>
+        </w:rPr>
+        <w:t xml:space="preserve">` </w:t>
+      </w:r>
+      <w:proofErr w:type="spellStart"/>
+      <w:proofErr w:type="gramStart"/>
+      <w:r>
+        <w:rPr>
+          <w:rFonts w:ascii="Arial" w:hAnsi="Arial" w:cs="Arial"/>
+          <w:bCs/>
+        </w:rPr>
+        <w:t>int</w:t>
+      </w:r>
+      <w:proofErr w:type="spellEnd"/>
+      <w:r>
+        <w:rPr>
+          <w:rFonts w:ascii="Arial" w:hAnsi="Arial" w:cs="Arial"/>
+          <w:bCs/>
+        </w:rPr>
+        <w:t>(</w:t>
+      </w:r>
+      <w:proofErr w:type="gramEnd"/>
+      <w:r>
+        <w:rPr>
+          <w:rFonts w:ascii="Arial" w:hAnsi="Arial" w:cs="Arial"/>
+          <w:bCs/>
+        </w:rPr>
+        <w:t>11) NOT NULL,</w:t>
+      </w:r>
+    </w:p>
+    <w:p>
+      <w:pPr>
+        <w:spacing w:line="360" w:lineRule="auto"/>
+        <w:jc w:val="both"/>
+        <w:rPr>
+          <w:rFonts w:ascii="Arial" w:hAnsi="Arial" w:cs="Arial"/>
+          <w:bCs/>
+        </w:rPr>
+      </w:pPr>
+      <w:r>
+        <w:rPr>
+          <w:rFonts w:ascii="Arial" w:hAnsi="Arial" w:cs="Arial"/>
+          <w:bCs/>
+        </w:rPr>
+        <w:t xml:space="preserve">  `nome` </w:t>
+      </w:r>
+      <w:proofErr w:type="spellStart"/>
+      <w:proofErr w:type="gramStart"/>
+      <w:r>
+        <w:rPr>
+          <w:rFonts w:ascii="Arial" w:hAnsi="Arial" w:cs="Arial"/>
+          <w:bCs/>
+        </w:rPr>
+        <w:t>varchar</w:t>
+      </w:r>
+      <w:proofErr w:type="spellEnd"/>
+      <w:r>
+        <w:rPr>
+          <w:rFonts w:ascii="Arial" w:hAnsi="Arial" w:cs="Arial"/>
+          <w:bCs/>
+        </w:rPr>
+        <w:t>(</w:t>
+      </w:r>
+      <w:proofErr w:type="gramEnd"/>
+      <w:r>
+        <w:rPr>
+          <w:rFonts w:ascii="Arial" w:hAnsi="Arial" w:cs="Arial"/>
+          <w:bCs/>
+        </w:rPr>
+        <w:t>45) DEFAULT NULL,</w:t>
+      </w:r>
+    </w:p>
+    <w:p>
+      <w:pPr>
+        <w:spacing w:line="360" w:lineRule="auto"/>
+        <w:jc w:val="both"/>
+        <w:rPr>
+          <w:rFonts w:ascii="Arial" w:hAnsi="Arial" w:cs="Arial"/>
+          <w:bCs/>
+        </w:rPr>
+      </w:pPr>
+      <w:r>
+        <w:rPr>
+          <w:rFonts w:ascii="Arial" w:hAnsi="Arial" w:cs="Arial"/>
+          <w:bCs/>
+        </w:rPr>
+        <w:t xml:space="preserve">  `idade` </w:t>
+      </w:r>
+      <w:proofErr w:type="spellStart"/>
+      <w:proofErr w:type="gramStart"/>
+      <w:r>
+        <w:rPr>
+          <w:rFonts w:ascii="Arial" w:hAnsi="Arial" w:cs="Arial"/>
+          <w:bCs/>
+        </w:rPr>
+        <w:t>varchar</w:t>
+      </w:r>
+      <w:proofErr w:type="spellEnd"/>
+      <w:r>
+        <w:rPr>
+          <w:rFonts w:ascii="Arial" w:hAnsi="Arial" w:cs="Arial"/>
+          <w:bCs/>
+        </w:rPr>
+        <w:t>(</w:t>
+      </w:r>
+      <w:proofErr w:type="gramEnd"/>
+      <w:r>
+        <w:rPr>
+          <w:rFonts w:ascii="Arial" w:hAnsi="Arial" w:cs="Arial"/>
+          <w:bCs/>
+        </w:rPr>
+        <w:t>45) DEFAULT NULL,</w:t>
+      </w:r>
+    </w:p>
+    <w:p>
+      <w:pPr>
+        <w:spacing w:line="360" w:lineRule="auto"/>
+        <w:jc w:val="both"/>
+        <w:rPr>
+          <w:rFonts w:ascii="Arial" w:hAnsi="Arial" w:cs="Arial"/>
+          <w:bCs/>
+        </w:rPr>
+      </w:pPr>
+      <w:r>
+        <w:rPr>
+          <w:rFonts w:ascii="Arial" w:hAnsi="Arial" w:cs="Arial"/>
+          <w:bCs/>
+        </w:rPr>
+        <w:t xml:space="preserve">  `</w:t>
+      </w:r>
+      <w:proofErr w:type="spellStart"/>
+      <w:r>
+        <w:rPr>
+          <w:rFonts w:ascii="Arial" w:hAnsi="Arial" w:cs="Arial"/>
+          <w:bCs/>
+        </w:rPr>
+        <w:t>genero</w:t>
+      </w:r>
+      <w:proofErr w:type="spellEnd"/>
+      <w:r>
+        <w:rPr>
+          <w:rFonts w:ascii="Arial" w:hAnsi="Arial" w:cs="Arial"/>
+          <w:bCs/>
+        </w:rPr>
+        <w:t xml:space="preserve">` </w:t>
+      </w:r>
+      <w:proofErr w:type="spellStart"/>
+      <w:proofErr w:type="gramStart"/>
+      <w:r>
+        <w:rPr>
+          <w:rFonts w:ascii="Arial" w:hAnsi="Arial" w:cs="Arial"/>
+          <w:bCs/>
+        </w:rPr>
+        <w:t>varchar</w:t>
+      </w:r>
+      <w:proofErr w:type="spellEnd"/>
+      <w:r>
+        <w:rPr>
+          <w:rFonts w:ascii="Arial" w:hAnsi="Arial" w:cs="Arial"/>
+          <w:bCs/>
+        </w:rPr>
+        <w:t>(</w:t>
+      </w:r>
+      <w:proofErr w:type="gramEnd"/>
+      <w:r>
+        <w:rPr>
+          <w:rFonts w:ascii="Arial" w:hAnsi="Arial" w:cs="Arial"/>
+          <w:bCs/>
+        </w:rPr>
+        <w:t>45) DEFAULT NULL</w:t>
+      </w:r>
+    </w:p>
+    <w:p>
+      <w:pPr>
+        <w:spacing w:line="360" w:lineRule="auto"/>
+        <w:jc w:val="both"/>
+        <w:rPr>
+          <w:rFonts w:ascii="Arial" w:hAnsi="Arial" w:cs="Arial"/>
+          <w:bCs/>
+        </w:rPr>
+      </w:pPr>
+      <w:r>
+        <w:rPr>
+          <w:rFonts w:ascii="Arial" w:hAnsi="Arial" w:cs="Arial"/>
+          <w:bCs/>
+        </w:rPr>
+        <w:t xml:space="preserve">) </w:t>
+      </w:r>
+    </w:p>
+    <w:p>
+      <w:pPr>
+        <w:spacing w:line="360" w:lineRule="auto"/>
+        <w:jc w:val="both"/>
+        <w:rPr>
+          <w:rFonts w:ascii="Arial" w:hAnsi="Arial" w:cs="Arial"/>
+          <w:bCs/>
+        </w:rPr>
+      </w:pPr>
+    </w:p>
+    <w:p>
+      <w:pPr>
+        <w:spacing w:line="360" w:lineRule="auto"/>
+        <w:jc w:val="both"/>
+        <w:rPr>
+          <w:rFonts w:ascii="Arial" w:hAnsi="Arial" w:cs="Arial"/>
+          <w:bCs/>
+        </w:rPr>
+      </w:pPr>
+      <w:r>
+        <w:rPr>
+          <w:rFonts w:ascii="Arial" w:hAnsi="Arial" w:cs="Arial"/>
+          <w:bCs/>
+        </w:rPr>
+        <w:lastRenderedPageBreak/>
+        <w:t>CREATE TABLE `</w:t>
+      </w:r>
+      <w:proofErr w:type="spellStart"/>
+      <w:r>
+        <w:rPr>
+          <w:rFonts w:ascii="Arial" w:hAnsi="Arial" w:cs="Arial"/>
+          <w:bCs/>
+        </w:rPr>
+        <w:t>questionario</w:t>
+      </w:r>
+      <w:proofErr w:type="spellEnd"/>
+      <w:r>
+        <w:rPr>
+          <w:rFonts w:ascii="Arial" w:hAnsi="Arial" w:cs="Arial"/>
+          <w:bCs/>
+        </w:rPr>
+        <w:t>` (</w:t>
+      </w:r>
+    </w:p>
+    <w:p>
+      <w:pPr>
+        <w:spacing w:line="360" w:lineRule="auto"/>
+        <w:jc w:val="both"/>
+        <w:rPr>
+          <w:rFonts w:ascii="Arial" w:hAnsi="Arial" w:cs="Arial"/>
+          <w:bCs/>
+        </w:rPr>
+      </w:pPr>
+      <w:r>
+        <w:rPr>
+          <w:rFonts w:ascii="Arial" w:hAnsi="Arial" w:cs="Arial"/>
+          <w:bCs/>
+        </w:rPr>
+        <w:t xml:space="preserve">  `</w:t>
+      </w:r>
+      <w:proofErr w:type="spellStart"/>
+      <w:r>
+        <w:rPr>
+          <w:rFonts w:ascii="Arial" w:hAnsi="Arial" w:cs="Arial"/>
+          <w:bCs/>
+        </w:rPr>
+        <w:t>idquestionario</w:t>
+      </w:r>
+      <w:proofErr w:type="spellEnd"/>
+      <w:r>
+        <w:rPr>
+          <w:rFonts w:ascii="Arial" w:hAnsi="Arial" w:cs="Arial"/>
+          <w:bCs/>
+        </w:rPr>
+        <w:t xml:space="preserve">` </w:t>
+      </w:r>
+      <w:proofErr w:type="spellStart"/>
+      <w:proofErr w:type="gramStart"/>
+      <w:r>
+        <w:rPr>
+          <w:rFonts w:ascii="Arial" w:hAnsi="Arial" w:cs="Arial"/>
+          <w:bCs/>
+        </w:rPr>
+        <w:t>int</w:t>
+      </w:r>
+      <w:proofErr w:type="spellEnd"/>
+      <w:r>
+        <w:rPr>
+          <w:rFonts w:ascii="Arial" w:hAnsi="Arial" w:cs="Arial"/>
+          <w:bCs/>
+        </w:rPr>
+        <w:t>(</w:t>
+      </w:r>
+      <w:proofErr w:type="gramEnd"/>
+      <w:r>
+        <w:rPr>
+          <w:rFonts w:ascii="Arial" w:hAnsi="Arial" w:cs="Arial"/>
+          <w:bCs/>
+        </w:rPr>
+        <w:t>11) NOT NULL,</w:t>
+      </w:r>
+    </w:p>
+    <w:p>
+      <w:pPr>
+        <w:spacing w:line="360" w:lineRule="auto"/>
+        <w:jc w:val="both"/>
+        <w:rPr>
+          <w:rFonts w:ascii="Arial" w:hAnsi="Arial" w:cs="Arial"/>
+          <w:bCs/>
+        </w:rPr>
+      </w:pPr>
+      <w:r>
+        <w:rPr>
+          <w:rFonts w:ascii="Arial" w:hAnsi="Arial" w:cs="Arial"/>
+          <w:bCs/>
+        </w:rPr>
+        <w:t xml:space="preserve">  `questao1` </w:t>
+      </w:r>
+      <w:proofErr w:type="spellStart"/>
+      <w:proofErr w:type="gramStart"/>
+      <w:r>
+        <w:rPr>
+          <w:rFonts w:ascii="Arial" w:hAnsi="Arial" w:cs="Arial"/>
+          <w:bCs/>
+        </w:rPr>
+        <w:t>int</w:t>
+      </w:r>
+      <w:proofErr w:type="spellEnd"/>
+      <w:r>
+        <w:rPr>
+          <w:rFonts w:ascii="Arial" w:hAnsi="Arial" w:cs="Arial"/>
+          <w:bCs/>
+        </w:rPr>
+        <w:t>(</w:t>
+      </w:r>
+      <w:proofErr w:type="gramEnd"/>
+      <w:r>
+        <w:rPr>
+          <w:rFonts w:ascii="Arial" w:hAnsi="Arial" w:cs="Arial"/>
+          <w:bCs/>
+        </w:rPr>
+        <w:t>11) DEFAULT NULL,</w:t>
+      </w:r>
+    </w:p>
+    <w:p>
+      <w:pPr>
+        <w:spacing w:line="360" w:lineRule="auto"/>
+        <w:jc w:val="both"/>
+        <w:rPr>
+          <w:rFonts w:ascii="Arial" w:hAnsi="Arial" w:cs="Arial"/>
+          <w:bCs/>
+        </w:rPr>
+      </w:pPr>
+      <w:r>
+        <w:rPr>
+          <w:rFonts w:ascii="Arial" w:hAnsi="Arial" w:cs="Arial"/>
+          <w:bCs/>
+        </w:rPr>
+        <w:t xml:space="preserve">  `questao2` </w:t>
+      </w:r>
+      <w:proofErr w:type="spellStart"/>
+      <w:proofErr w:type="gramStart"/>
+      <w:r>
+        <w:rPr>
+          <w:rFonts w:ascii="Arial" w:hAnsi="Arial" w:cs="Arial"/>
+          <w:bCs/>
+        </w:rPr>
+        <w:t>int</w:t>
+      </w:r>
+      <w:proofErr w:type="spellEnd"/>
+      <w:r>
+        <w:rPr>
+          <w:rFonts w:ascii="Arial" w:hAnsi="Arial" w:cs="Arial"/>
+          <w:bCs/>
+        </w:rPr>
+        <w:t>(</w:t>
+      </w:r>
+      <w:proofErr w:type="gramEnd"/>
+      <w:r>
+        <w:rPr>
+          <w:rFonts w:ascii="Arial" w:hAnsi="Arial" w:cs="Arial"/>
+          <w:bCs/>
+        </w:rPr>
+        <w:t>11) DEFAULT NULL,</w:t>
+      </w:r>
+    </w:p>
+    <w:p>
+      <w:pPr>
+        <w:spacing w:line="360" w:lineRule="auto"/>
+        <w:jc w:val="both"/>
+        <w:rPr>
+          <w:rFonts w:ascii="Arial" w:hAnsi="Arial" w:cs="Arial"/>
+          <w:bCs/>
+        </w:rPr>
+      </w:pPr>
+      <w:r>
+        <w:rPr>
+          <w:rFonts w:ascii="Arial" w:hAnsi="Arial" w:cs="Arial"/>
+          <w:bCs/>
+        </w:rPr>
+        <w:t xml:space="preserve">  `questao3` </w:t>
+      </w:r>
+      <w:proofErr w:type="spellStart"/>
+      <w:proofErr w:type="gramStart"/>
+      <w:r>
+        <w:rPr>
+          <w:rFonts w:ascii="Arial" w:hAnsi="Arial" w:cs="Arial"/>
+          <w:bCs/>
+        </w:rPr>
+        <w:t>int</w:t>
+      </w:r>
+      <w:proofErr w:type="spellEnd"/>
+      <w:r>
+        <w:rPr>
+          <w:rFonts w:ascii="Arial" w:hAnsi="Arial" w:cs="Arial"/>
+          <w:bCs/>
+        </w:rPr>
+        <w:t>(</w:t>
+      </w:r>
+      <w:proofErr w:type="gramEnd"/>
+      <w:r>
+        <w:rPr>
+          <w:rFonts w:ascii="Arial" w:hAnsi="Arial" w:cs="Arial"/>
+          <w:bCs/>
+        </w:rPr>
+        <w:t>11) DEFAULT NULL,</w:t>
+      </w:r>
+    </w:p>
+    <w:p>
+      <w:pPr>
+        <w:spacing w:line="360" w:lineRule="auto"/>
+        <w:jc w:val="both"/>
+        <w:rPr>
+          <w:rFonts w:ascii="Arial" w:hAnsi="Arial" w:cs="Arial"/>
+          <w:bCs/>
+        </w:rPr>
+      </w:pPr>
+      <w:r>
+        <w:rPr>
+          <w:rFonts w:ascii="Arial" w:hAnsi="Arial" w:cs="Arial"/>
+          <w:bCs/>
+        </w:rPr>
+        <w:t xml:space="preserve">  `questao4` </w:t>
+      </w:r>
+      <w:proofErr w:type="spellStart"/>
+      <w:proofErr w:type="gramStart"/>
+      <w:r>
+        <w:rPr>
+          <w:rFonts w:ascii="Arial" w:hAnsi="Arial" w:cs="Arial"/>
+          <w:bCs/>
+        </w:rPr>
+        <w:t>int</w:t>
+      </w:r>
+      <w:proofErr w:type="spellEnd"/>
+      <w:r>
+        <w:rPr>
+          <w:rFonts w:ascii="Arial" w:hAnsi="Arial" w:cs="Arial"/>
+          <w:bCs/>
+        </w:rPr>
+        <w:t>(</w:t>
+      </w:r>
+      <w:proofErr w:type="gramEnd"/>
+      <w:r>
+        <w:rPr>
+          <w:rFonts w:ascii="Arial" w:hAnsi="Arial" w:cs="Arial"/>
+          <w:bCs/>
+        </w:rPr>
+        <w:t>11) DEFAULT NULL,</w:t>
+      </w:r>
+    </w:p>
+    <w:p>
+      <w:pPr>
+        <w:spacing w:line="360" w:lineRule="auto"/>
+        <w:jc w:val="both"/>
+        <w:rPr>
+          <w:rFonts w:ascii="Arial" w:hAnsi="Arial" w:cs="Arial"/>
+          <w:bCs/>
+        </w:rPr>
+      </w:pPr>
+      <w:r>
+        <w:rPr>
+          <w:rFonts w:ascii="Arial" w:hAnsi="Arial" w:cs="Arial"/>
+          <w:bCs/>
+        </w:rPr>
+        <w:t xml:space="preserve">  `questao5` </w:t>
+      </w:r>
+      <w:proofErr w:type="spellStart"/>
+      <w:proofErr w:type="gramStart"/>
+      <w:r>
+        <w:rPr>
+          <w:rFonts w:ascii="Arial" w:hAnsi="Arial" w:cs="Arial"/>
+          <w:bCs/>
+        </w:rPr>
+        <w:t>int</w:t>
+      </w:r>
+      <w:proofErr w:type="spellEnd"/>
+      <w:r>
+        <w:rPr>
+          <w:rFonts w:ascii="Arial" w:hAnsi="Arial" w:cs="Arial"/>
+          <w:bCs/>
+        </w:rPr>
+        <w:t>(</w:t>
+      </w:r>
+      <w:proofErr w:type="gramEnd"/>
+      <w:r>
+        <w:rPr>
+          <w:rFonts w:ascii="Arial" w:hAnsi="Arial" w:cs="Arial"/>
+          <w:bCs/>
+        </w:rPr>
+        <w:t>11) DEFAULT NULL,</w:t>
+      </w:r>
+    </w:p>
+    <w:p>
+      <w:pPr>
+        <w:spacing w:line="360" w:lineRule="auto"/>
+        <w:jc w:val="both"/>
+        <w:rPr>
+          <w:rFonts w:ascii="Arial" w:hAnsi="Arial" w:cs="Arial"/>
+          <w:bCs/>
+        </w:rPr>
+      </w:pPr>
+      <w:r>
+        <w:rPr>
+          <w:rFonts w:ascii="Arial" w:hAnsi="Arial" w:cs="Arial"/>
+          <w:bCs/>
+        </w:rPr>
+        <w:t xml:space="preserve">  `questao6` </w:t>
+      </w:r>
+      <w:proofErr w:type="spellStart"/>
+      <w:proofErr w:type="gramStart"/>
+      <w:r>
+        <w:rPr>
+          <w:rFonts w:ascii="Arial" w:hAnsi="Arial" w:cs="Arial"/>
+          <w:bCs/>
+        </w:rPr>
+        <w:t>int</w:t>
+      </w:r>
+      <w:proofErr w:type="spellEnd"/>
+      <w:r>
+        <w:rPr>
+          <w:rFonts w:ascii="Arial" w:hAnsi="Arial" w:cs="Arial"/>
+          <w:bCs/>
+        </w:rPr>
+        <w:t>(</w:t>
+      </w:r>
+      <w:proofErr w:type="gramEnd"/>
+      <w:r>
+        <w:rPr>
+          <w:rFonts w:ascii="Arial" w:hAnsi="Arial" w:cs="Arial"/>
+          <w:bCs/>
+        </w:rPr>
+        <w:t>11) DEFAULT NULL,</w:t>
+      </w:r>
+    </w:p>
+    <w:p>
+      <w:pPr>
+        <w:spacing w:line="360" w:lineRule="auto"/>
+        <w:jc w:val="both"/>
+        <w:rPr>
+          <w:rFonts w:ascii="Arial" w:hAnsi="Arial" w:cs="Arial"/>
+          <w:bCs/>
+        </w:rPr>
+      </w:pPr>
+      <w:r>
+        <w:rPr>
+          <w:rFonts w:ascii="Arial" w:hAnsi="Arial" w:cs="Arial"/>
+          <w:bCs/>
+        </w:rPr>
+        <w:t xml:space="preserve">  `questao7` </w:t>
+      </w:r>
+      <w:proofErr w:type="spellStart"/>
+      <w:proofErr w:type="gramStart"/>
+      <w:r>
+        <w:rPr>
+          <w:rFonts w:ascii="Arial" w:hAnsi="Arial" w:cs="Arial"/>
+          <w:bCs/>
+        </w:rPr>
+        <w:t>int</w:t>
+      </w:r>
+      <w:proofErr w:type="spellEnd"/>
+      <w:r>
+        <w:rPr>
+          <w:rFonts w:ascii="Arial" w:hAnsi="Arial" w:cs="Arial"/>
+          <w:bCs/>
+        </w:rPr>
+        <w:t>(</w:t>
+      </w:r>
+      <w:proofErr w:type="gramEnd"/>
+      <w:r>
+        <w:rPr>
+          <w:rFonts w:ascii="Arial" w:hAnsi="Arial" w:cs="Arial"/>
+          <w:bCs/>
+        </w:rPr>
+        <w:t>11) DEFAULT NULL,</w:t>
+      </w:r>
+    </w:p>
+    <w:p>
+      <w:pPr>
+        <w:spacing w:line="360" w:lineRule="auto"/>
+        <w:jc w:val="both"/>
+        <w:rPr>
+          <w:rFonts w:ascii="Arial" w:hAnsi="Arial" w:cs="Arial"/>
+          <w:bCs/>
+        </w:rPr>
+      </w:pPr>
+      <w:r>
+        <w:rPr>
+          <w:rFonts w:ascii="Arial" w:hAnsi="Arial" w:cs="Arial"/>
+          <w:bCs/>
+        </w:rPr>
+        <w:t xml:space="preserve">  `questao8` </w:t>
+      </w:r>
+      <w:proofErr w:type="spellStart"/>
+      <w:proofErr w:type="gramStart"/>
+      <w:r>
+        <w:rPr>
+          <w:rFonts w:ascii="Arial" w:hAnsi="Arial" w:cs="Arial"/>
+          <w:bCs/>
+        </w:rPr>
+        <w:t>int</w:t>
+      </w:r>
+      <w:proofErr w:type="spellEnd"/>
+      <w:r>
+        <w:rPr>
+          <w:rFonts w:ascii="Arial" w:hAnsi="Arial" w:cs="Arial"/>
+          <w:bCs/>
+        </w:rPr>
+        <w:t>(</w:t>
+      </w:r>
+      <w:proofErr w:type="gramEnd"/>
+      <w:r>
+        <w:rPr>
+          <w:rFonts w:ascii="Arial" w:hAnsi="Arial" w:cs="Arial"/>
+          <w:bCs/>
+        </w:rPr>
+        <w:t>11) DEFAULT NULL,</w:t>
+      </w:r>
+    </w:p>
+    <w:p>
+      <w:pPr>
+        <w:spacing w:line="360" w:lineRule="auto"/>
+        <w:jc w:val="both"/>
+        <w:rPr>
+          <w:rFonts w:ascii="Arial" w:hAnsi="Arial" w:cs="Arial"/>
+          <w:bCs/>
+        </w:rPr>
+      </w:pPr>
+      <w:r>
+        <w:rPr>
+          <w:rFonts w:ascii="Arial" w:hAnsi="Arial" w:cs="Arial"/>
+          <w:bCs/>
+        </w:rPr>
+        <w:t xml:space="preserve">  `questao9` </w:t>
+      </w:r>
+      <w:proofErr w:type="spellStart"/>
+      <w:proofErr w:type="gramStart"/>
+      <w:r>
+        <w:rPr>
+          <w:rFonts w:ascii="Arial" w:hAnsi="Arial" w:cs="Arial"/>
+          <w:bCs/>
+        </w:rPr>
+        <w:t>int</w:t>
+      </w:r>
+      <w:proofErr w:type="spellEnd"/>
+      <w:r>
+        <w:rPr>
+          <w:rFonts w:ascii="Arial" w:hAnsi="Arial" w:cs="Arial"/>
+          <w:bCs/>
+        </w:rPr>
+        <w:t>(</w:t>
+      </w:r>
+      <w:proofErr w:type="gramEnd"/>
+      <w:r>
+        <w:rPr>
+          <w:rFonts w:ascii="Arial" w:hAnsi="Arial" w:cs="Arial"/>
+          <w:bCs/>
+        </w:rPr>
+        <w:t>11) DEFAULT NULL,</w:t>
+      </w:r>
+    </w:p>
+    <w:p>
+      <w:pPr>
+        <w:spacing w:line="360" w:lineRule="auto"/>
+        <w:jc w:val="both"/>
+        <w:rPr>
+          <w:rFonts w:ascii="Arial" w:hAnsi="Arial" w:cs="Arial"/>
+          <w:bCs/>
+        </w:rPr>
+      </w:pPr>
+      <w:r>
+        <w:rPr>
+          <w:rFonts w:ascii="Arial" w:hAnsi="Arial" w:cs="Arial"/>
+          <w:bCs/>
+        </w:rPr>
+        <w:t xml:space="preserve">  `</w:t>
+      </w:r>
+      <w:proofErr w:type="spellStart"/>
+      <w:r>
+        <w:rPr>
+          <w:rFonts w:ascii="Arial" w:hAnsi="Arial" w:cs="Arial"/>
+          <w:bCs/>
+        </w:rPr>
+        <w:t>cadastro_idcadastro</w:t>
+      </w:r>
+      <w:proofErr w:type="spellEnd"/>
+      <w:r>
+        <w:rPr>
+          <w:rFonts w:ascii="Arial" w:hAnsi="Arial" w:cs="Arial"/>
+          <w:bCs/>
+        </w:rPr>
+        <w:t xml:space="preserve">` </w:t>
+      </w:r>
+      <w:proofErr w:type="spellStart"/>
+      <w:proofErr w:type="gramStart"/>
+      <w:r>
+        <w:rPr>
+          <w:rFonts w:ascii="Arial" w:hAnsi="Arial" w:cs="Arial"/>
+          <w:bCs/>
+        </w:rPr>
+        <w:t>int</w:t>
+      </w:r>
+      <w:proofErr w:type="spellEnd"/>
+      <w:r>
+        <w:rPr>
+          <w:rFonts w:ascii="Arial" w:hAnsi="Arial" w:cs="Arial"/>
+          <w:bCs/>
+        </w:rPr>
+        <w:t>(</w:t>
+      </w:r>
+      <w:proofErr w:type="gramEnd"/>
+      <w:r>
+        <w:rPr>
+          <w:rFonts w:ascii="Arial" w:hAnsi="Arial" w:cs="Arial"/>
+          <w:bCs/>
+        </w:rPr>
+        <w:t>11) NOT NULL</w:t>
+      </w:r>
+    </w:p>
+    <w:p>
+      <w:pPr>
+        <w:spacing w:line="360" w:lineRule="auto"/>
+        <w:jc w:val="both"/>
+        <w:rPr>
+          <w:rFonts w:ascii="Arial" w:hAnsi="Arial" w:cs="Arial"/>
+          <w:bCs/>
+        </w:rPr>
+      </w:pPr>
+      <w:r>
+        <w:rPr>
+          <w:rFonts w:ascii="Arial" w:hAnsi="Arial" w:cs="Arial"/>
+          <w:bCs/>
+        </w:rPr>
+        <w:t xml:space="preserve">) </w:t>
+      </w:r>
+    </w:p>
+    <w:p>
+      <w:pPr>
+        <w:spacing w:line="360" w:lineRule="auto"/>
+        <w:jc w:val="both"/>
+        <w:rPr>
+          <w:rFonts w:ascii="Arial" w:hAnsi="Arial" w:cs="Arial"/>
+          <w:bCs/>
+        </w:rPr>
+      </w:pPr>
+    </w:p>
+    <w:p>
+      <w:pPr>
+        <w:spacing w:line="360" w:lineRule="auto"/>
+        <w:jc w:val="both"/>
+        <w:rPr>
+          <w:rFonts w:ascii="Arial" w:hAnsi="Arial" w:cs="Arial"/>
+          <w:bCs/>
+        </w:rPr>
+      </w:pPr>
+      <w:r>
+        <w:rPr>
+          <w:rFonts w:ascii="Arial" w:hAnsi="Arial" w:cs="Arial"/>
+          <w:bCs/>
+        </w:rPr>
+        <w:t>ALTER TABLE `cadastro`</w:t>
+      </w:r>
+    </w:p>
+    <w:p>
+      <w:pPr>
+        <w:spacing w:line="360" w:lineRule="auto"/>
+        <w:jc w:val="both"/>
+        <w:rPr>
+          <w:rFonts w:ascii="Arial" w:hAnsi="Arial" w:cs="Arial"/>
+          <w:bCs/>
+        </w:rPr>
+      </w:pPr>
+      <w:r>
+        <w:rPr>
+          <w:rFonts w:ascii="Arial" w:hAnsi="Arial" w:cs="Arial"/>
+          <w:bCs/>
+        </w:rPr>
+        <w:t xml:space="preserve">  ADD PRIMARY KEY (`</w:t>
+      </w:r>
+      <w:proofErr w:type="spellStart"/>
+      <w:r>
+        <w:rPr>
+          <w:rFonts w:ascii="Arial" w:hAnsi="Arial" w:cs="Arial"/>
+          <w:bCs/>
+        </w:rPr>
+        <w:t>idcadastro</w:t>
+      </w:r>
+      <w:proofErr w:type="spellEnd"/>
+      <w:r>
+        <w:rPr>
+          <w:rFonts w:ascii="Arial" w:hAnsi="Arial" w:cs="Arial"/>
+          <w:bCs/>
+        </w:rPr>
+        <w:t>`);</w:t>
+      </w:r>
+    </w:p>
+    <w:p>
+      <w:pPr>
+        <w:spacing w:line="360" w:lineRule="auto"/>
+        <w:jc w:val="both"/>
+        <w:rPr>
+          <w:rFonts w:ascii="Arial" w:hAnsi="Arial" w:cs="Arial"/>
+          <w:bCs/>
+        </w:rPr>
+      </w:pPr>
+    </w:p>
+    <w:p>
+      <w:pPr>
+        <w:spacing w:line="360" w:lineRule="auto"/>
+        <w:jc w:val="both"/>
+        <w:rPr>
+          <w:rFonts w:ascii="Arial" w:hAnsi="Arial" w:cs="Arial"/>
+          <w:bCs/>
+        </w:rPr>
+      </w:pPr>
+      <w:r>
+        <w:rPr>
+          <w:rFonts w:ascii="Arial" w:hAnsi="Arial" w:cs="Arial"/>
+          <w:bCs/>
+        </w:rPr>
+        <w:t>ALTER TABLE `</w:t>
+      </w:r>
+      <w:proofErr w:type="spellStart"/>
+      <w:r>
+        <w:rPr>
+          <w:rFonts w:ascii="Arial" w:hAnsi="Arial" w:cs="Arial"/>
+          <w:bCs/>
+        </w:rPr>
+        <w:t>questionario</w:t>
+      </w:r>
+      <w:proofErr w:type="spellEnd"/>
+      <w:r>
+        <w:rPr>
+          <w:rFonts w:ascii="Arial" w:hAnsi="Arial" w:cs="Arial"/>
+          <w:bCs/>
+        </w:rPr>
+        <w:t>`</w:t>
+      </w:r>
+    </w:p>
+    <w:p>
+      <w:pPr>
+        <w:spacing w:line="360" w:lineRule="auto"/>
+        <w:jc w:val="both"/>
+        <w:rPr>
+          <w:rFonts w:ascii="Arial" w:hAnsi="Arial" w:cs="Arial"/>
+          <w:bCs/>
+        </w:rPr>
+      </w:pPr>
+      <w:r>
+        <w:rPr>
+          <w:rFonts w:ascii="Arial" w:hAnsi="Arial" w:cs="Arial"/>
+          <w:bCs/>
+        </w:rPr>
+        <w:t xml:space="preserve">  ADD PRIMARY KEY (`</w:t>
+      </w:r>
+      <w:proofErr w:type="spellStart"/>
+      <w:r>
+        <w:rPr>
+          <w:rFonts w:ascii="Arial" w:hAnsi="Arial" w:cs="Arial"/>
+          <w:bCs/>
+        </w:rPr>
+        <w:t>idquestionario</w:t>
+      </w:r>
+      <w:proofErr w:type="spellEnd"/>
+      <w:r>
+        <w:rPr>
+          <w:rFonts w:ascii="Arial" w:hAnsi="Arial" w:cs="Arial"/>
+          <w:bCs/>
+        </w:rPr>
+        <w:t>`),</w:t>
+      </w:r>
+    </w:p>
+    <w:p>
+      <w:pPr>
+        <w:spacing w:line="360" w:lineRule="auto"/>
+        <w:jc w:val="both"/>
+        <w:rPr>
+          <w:rFonts w:ascii="Arial" w:hAnsi="Arial" w:cs="Arial"/>
+          <w:bCs/>
+        </w:rPr>
+      </w:pPr>
+      <w:r>
+        <w:rPr>
+          <w:rFonts w:ascii="Arial" w:hAnsi="Arial" w:cs="Arial"/>
+          <w:bCs/>
+        </w:rPr>
+        <w:t xml:space="preserve">  ADD KEY `</w:t>
+      </w:r>
+      <w:proofErr w:type="spellStart"/>
+      <w:r>
+        <w:rPr>
+          <w:rFonts w:ascii="Arial" w:hAnsi="Arial" w:cs="Arial"/>
+          <w:bCs/>
+        </w:rPr>
+        <w:t>fk_questionario_cadastro_idx</w:t>
+      </w:r>
+      <w:proofErr w:type="spellEnd"/>
+      <w:r>
+        <w:rPr>
+          <w:rFonts w:ascii="Arial" w:hAnsi="Arial" w:cs="Arial"/>
+          <w:bCs/>
+        </w:rPr>
+        <w:t>` (`</w:t>
+      </w:r>
+      <w:proofErr w:type="spellStart"/>
+      <w:r>
+        <w:rPr>
+          <w:rFonts w:ascii="Arial" w:hAnsi="Arial" w:cs="Arial"/>
+          <w:bCs/>
+        </w:rPr>
+        <w:t>cadastro_idcadastro</w:t>
+      </w:r>
+      <w:proofErr w:type="spellEnd"/>
+      <w:r>
+        <w:rPr>
+          <w:rFonts w:ascii="Arial" w:hAnsi="Arial" w:cs="Arial"/>
+          <w:bCs/>
+        </w:rPr>
+        <w:t>`);</w:t>
+      </w:r>
+    </w:p>
+    <w:p>
+      <w:pPr>
+        <w:spacing w:line="360" w:lineRule="auto"/>
+        <w:jc w:val="both"/>
+        <w:rPr>
+          <w:rFonts w:ascii="Arial" w:hAnsi="Arial" w:cs="Arial"/>
+          <w:bCs/>
+        </w:rPr>
+      </w:pPr>
+    </w:p>
+    <w:p>
+      <w:pPr>
+        <w:spacing w:line="360" w:lineRule="auto"/>
+        <w:jc w:val="both"/>
+        <w:rPr>
+          <w:rFonts w:ascii="Arial" w:hAnsi="Arial" w:cs="Arial"/>
+          <w:bCs/>
+        </w:rPr>
+      </w:pPr>
+      <w:r>
+        <w:rPr>
+          <w:rFonts w:ascii="Arial" w:hAnsi="Arial" w:cs="Arial"/>
+          <w:bCs/>
+        </w:rPr>
+        <w:t>ALTER TABLE `cadastro`</w:t>
+      </w:r>
+    </w:p>
+    <w:p>
+      <w:pPr>
+        <w:spacing w:line="360" w:lineRule="auto"/>
+        <w:jc w:val="both"/>
+        <w:rPr>
+          <w:rFonts w:ascii="Arial" w:hAnsi="Arial" w:cs="Arial"/>
+          <w:bCs/>
+        </w:rPr>
+      </w:pPr>
+      <w:r>
+        <w:rPr>
+          <w:rFonts w:ascii="Arial" w:hAnsi="Arial" w:cs="Arial"/>
+          <w:bCs/>
+        </w:rPr>
+        <w:t xml:space="preserve">  MODIFY `</w:t>
+      </w:r>
+      <w:proofErr w:type="spellStart"/>
+      <w:r>
+        <w:rPr>
+          <w:rFonts w:ascii="Arial" w:hAnsi="Arial" w:cs="Arial"/>
+          <w:bCs/>
+        </w:rPr>
+        <w:t>idcadastro</w:t>
+      </w:r>
+      <w:proofErr w:type="spellEnd"/>
+      <w:r>
+        <w:rPr>
+          <w:rFonts w:ascii="Arial" w:hAnsi="Arial" w:cs="Arial"/>
+          <w:bCs/>
+        </w:rPr>
+        <w:t xml:space="preserve">` </w:t>
+      </w:r>
+      <w:proofErr w:type="spellStart"/>
+      <w:proofErr w:type="gramStart"/>
+      <w:r>
+        <w:rPr>
+          <w:rFonts w:ascii="Arial" w:hAnsi="Arial" w:cs="Arial"/>
+          <w:bCs/>
+        </w:rPr>
+        <w:t>int</w:t>
+      </w:r>
+      <w:proofErr w:type="spellEnd"/>
+      <w:r>
+        <w:rPr>
+          <w:rFonts w:ascii="Arial" w:hAnsi="Arial" w:cs="Arial"/>
+          <w:bCs/>
+        </w:rPr>
+        <w:t>(</w:t>
+      </w:r>
+      <w:proofErr w:type="gramEnd"/>
+      <w:r>
+        <w:rPr>
+          <w:rFonts w:ascii="Arial" w:hAnsi="Arial" w:cs="Arial"/>
+          <w:bCs/>
+        </w:rPr>
+        <w:t>11) NOT NULL AUTO_INCREMENT, AUTO_INCREMENT;</w:t>
+      </w:r>
+    </w:p>
+    <w:p>
+      <w:pPr>
+        <w:spacing w:line="360" w:lineRule="auto"/>
+        <w:jc w:val="both"/>
+        <w:rPr>
+          <w:rFonts w:ascii="Arial" w:hAnsi="Arial" w:cs="Arial"/>
+          <w:bCs/>
+        </w:rPr>
+      </w:pPr>
+    </w:p>
+    <w:p>
+      <w:pPr>
+        <w:spacing w:line="360" w:lineRule="auto"/>
+        <w:jc w:val="both"/>
+        <w:rPr>
+          <w:rFonts w:ascii="Arial" w:hAnsi="Arial" w:cs="Arial"/>
+          <w:bCs/>
+        </w:rPr>
+      </w:pPr>
+      <w:r>
+        <w:rPr>
+          <w:rFonts w:ascii="Arial" w:hAnsi="Arial" w:cs="Arial"/>
+          <w:bCs/>
+        </w:rPr>
+        <w:t>ALTER TABLE `</w:t>
+      </w:r>
+      <w:proofErr w:type="spellStart"/>
+      <w:r>
+        <w:rPr>
+          <w:rFonts w:ascii="Arial" w:hAnsi="Arial" w:cs="Arial"/>
+          <w:bCs/>
+        </w:rPr>
+        <w:t>questionario</w:t>
+      </w:r>
+      <w:proofErr w:type="spellEnd"/>
+      <w:r>
+        <w:rPr>
+          <w:rFonts w:ascii="Arial" w:hAnsi="Arial" w:cs="Arial"/>
+          <w:bCs/>
+        </w:rPr>
+        <w:t>`</w:t>
+      </w:r>
+    </w:p>
+    <w:p>
+      <w:pPr>
+        <w:spacing w:line="360" w:lineRule="auto"/>
+        <w:jc w:val="both"/>
+        <w:rPr>
+          <w:rFonts w:ascii="Arial" w:hAnsi="Arial" w:cs="Arial"/>
+          <w:bCs/>
+        </w:rPr>
+      </w:pPr>
+      <w:r>
+        <w:rPr>
+          <w:rFonts w:ascii="Arial" w:hAnsi="Arial" w:cs="Arial"/>
+          <w:bCs/>
+        </w:rPr>
+        <w:lastRenderedPageBreak/>
+        <w:t xml:space="preserve">  MODIFY `</w:t>
+      </w:r>
+      <w:proofErr w:type="spellStart"/>
+      <w:r>
+        <w:rPr>
+          <w:rFonts w:ascii="Arial" w:hAnsi="Arial" w:cs="Arial"/>
+          <w:bCs/>
+        </w:rPr>
+        <w:t>idquestionario</w:t>
+      </w:r>
+      <w:proofErr w:type="spellEnd"/>
+      <w:r>
+        <w:rPr>
+          <w:rFonts w:ascii="Arial" w:hAnsi="Arial" w:cs="Arial"/>
+          <w:bCs/>
+        </w:rPr>
+        <w:t xml:space="preserve">` </w:t>
+      </w:r>
+      <w:proofErr w:type="spellStart"/>
+      <w:proofErr w:type="gramStart"/>
+      <w:r>
+        <w:rPr>
+          <w:rFonts w:ascii="Arial" w:hAnsi="Arial" w:cs="Arial"/>
+          <w:bCs/>
+        </w:rPr>
+        <w:t>int</w:t>
+      </w:r>
+      <w:proofErr w:type="spellEnd"/>
+      <w:r>
+        <w:rPr>
+          <w:rFonts w:ascii="Arial" w:hAnsi="Arial" w:cs="Arial"/>
+          <w:bCs/>
+        </w:rPr>
+        <w:t>(</w:t>
+      </w:r>
+      <w:proofErr w:type="gramEnd"/>
+      <w:r>
+        <w:rPr>
+          <w:rFonts w:ascii="Arial" w:hAnsi="Arial" w:cs="Arial"/>
+          <w:bCs/>
+        </w:rPr>
+        <w:t>11) NOT NULL AUTO_INCREMENT, AUTO_INCREMENT;</w:t>
+      </w:r>
+    </w:p>
+    <w:p>
+      <w:pPr>
+        <w:spacing w:line="360" w:lineRule="auto"/>
+        <w:jc w:val="both"/>
+        <w:rPr>
+          <w:rFonts w:ascii="Arial" w:hAnsi="Arial" w:cs="Arial"/>
+          <w:bCs/>
+        </w:rPr>
+      </w:pPr>
+    </w:p>
+    <w:p>
+      <w:pPr>
+        <w:spacing w:line="360" w:lineRule="auto"/>
+        <w:jc w:val="both"/>
+        <w:rPr>
+          <w:rFonts w:ascii="Arial" w:hAnsi="Arial" w:cs="Arial"/>
+          <w:bCs/>
+        </w:rPr>
+      </w:pPr>
+      <w:r>
+        <w:rPr>
+          <w:rFonts w:ascii="Arial" w:hAnsi="Arial" w:cs="Arial"/>
+          <w:bCs/>
+        </w:rPr>
+        <w:t>ALTER TABLE `</w:t>
+      </w:r>
+      <w:proofErr w:type="spellStart"/>
+      <w:r>
+        <w:rPr>
+          <w:rFonts w:ascii="Arial" w:hAnsi="Arial" w:cs="Arial"/>
+          <w:bCs/>
+        </w:rPr>
+        <w:t>questionario</w:t>
+      </w:r>
+      <w:proofErr w:type="spellEnd"/>
+      <w:r>
+        <w:rPr>
+          <w:rFonts w:ascii="Arial" w:hAnsi="Arial" w:cs="Arial"/>
+          <w:bCs/>
+        </w:rPr>
+        <w:t>`</w:t>
+      </w:r>
+    </w:p>
+    <w:p>
+      <w:pPr>
+        <w:spacing w:line="360" w:lineRule="auto"/>
+        <w:jc w:val="both"/>
+        <w:rPr>
+          <w:rFonts w:ascii="Arial" w:hAnsi="Arial" w:cs="Arial"/>
+          <w:bCs/>
+        </w:rPr>
+      </w:pPr>
+      <w:r>
+        <w:rPr>
+          <w:rFonts w:ascii="Arial" w:hAnsi="Arial" w:cs="Arial"/>
+          <w:bCs/>
+        </w:rPr>
+        <w:t xml:space="preserve">  ADD CONSTRAINT `</w:t>
+      </w:r>
+      <w:proofErr w:type="spellStart"/>
+      <w:r>
+        <w:rPr>
+          <w:rFonts w:ascii="Arial" w:hAnsi="Arial" w:cs="Arial"/>
+          <w:bCs/>
+        </w:rPr>
+        <w:t>fk_questionario_cadastro</w:t>
+      </w:r>
+      <w:proofErr w:type="spellEnd"/>
+      <w:r>
+        <w:rPr>
+          <w:rFonts w:ascii="Arial" w:hAnsi="Arial" w:cs="Arial"/>
+          <w:bCs/>
+        </w:rPr>
+        <w:t>` FOREIGN KEY (`</w:t>
+      </w:r>
+      <w:proofErr w:type="spellStart"/>
+      <w:r>
+        <w:rPr>
+          <w:rFonts w:ascii="Arial" w:hAnsi="Arial" w:cs="Arial"/>
+          <w:bCs/>
+        </w:rPr>
+        <w:t>cadastro_idcadastro</w:t>
+      </w:r>
+      <w:proofErr w:type="spellEnd"/>
+      <w:r>
+        <w:rPr>
+          <w:rFonts w:ascii="Arial" w:hAnsi="Arial" w:cs="Arial"/>
+          <w:bCs/>
+        </w:rPr>
+        <w:t>`) REFERENCES `cadastro` (`</w:t>
+      </w:r>
+      <w:proofErr w:type="spellStart"/>
+      <w:r>
+        <w:rPr>
+          <w:rFonts w:ascii="Arial" w:hAnsi="Arial" w:cs="Arial"/>
+          <w:bCs/>
+        </w:rPr>
+        <w:t>idcadastro</w:t>
+      </w:r>
+      <w:proofErr w:type="spellEnd"/>
+      <w:r>
+        <w:rPr>
+          <w:rFonts w:ascii="Arial" w:hAnsi="Arial" w:cs="Arial"/>
+          <w:bCs/>
+        </w:rPr>
+        <w:t>`) ON DELETE CASCADE ON UPDATE NO ACTION;</w:t>
+      </w:r>
+    </w:p>
+    <w:p>
+      <w:pPr>
+        <w:spacing w:line="360" w:lineRule="auto"/>
+        <w:jc w:val="both"/>
+        <w:rPr>
+          <w:rFonts w:ascii="Arial" w:hAnsi="Arial" w:cs="Arial"/>
+          <w:bCs/>
+        </w:rPr>
+      </w:pPr>
+      <w:r>
+        <w:rPr>
+          <w:rFonts w:ascii="Arial" w:hAnsi="Arial" w:cs="Arial"/>
+          <w:bCs/>
+        </w:rPr>
+        <w:t>COMMIT;</w:t>
+      </w:r>
+    </w:p>
+    <w:p>
+      <w:pPr>
+        <w:spacing w:line="360" w:lineRule="auto"/>
+        <w:jc w:val="both"/>
+        <w:rPr>
+          <w:rFonts w:ascii="Arial" w:hAnsi="Arial" w:cs="Arial"/>
+          <w:bCs/>
+        </w:rPr>
+      </w:pPr>
+    </w:p>
+    <w:p>
+      <w:pPr>
+        <w:spacing w:line="360" w:lineRule="auto"/>
+        <w:jc w:val="both"/>
+        <w:rPr>
+          <w:rFonts w:ascii="Arial" w:hAnsi="Arial" w:cs="Arial"/>
+          <w:bCs/>
+        </w:rPr>
+      </w:pPr>
+    </w:p>
+    <w:p>
+      <w:pPr>
+        <w:pStyle w:val="Ttulo2"/>
+        <w:numPr>
+          <w:ilvl w:val="0"/>
+          <w:numId w:val="25"/>
+        </w:numPr>
+        <w:tabs>
+          <w:tab w:val="num" w:pos="360"/>
+        </w:tabs>
+        <w:ind w:left="0" w:firstLine="0"/>
+      </w:pPr>
+      <w:proofErr w:type="spellStart"/>
+      <w:r>
+        <w:t>Telas</w:t>
+      </w:r>
+      <w:proofErr w:type="spellEnd"/>
+    </w:p>
+    <w:p>
+      <w:pPr>
+        <w:rPr>
+          <w:lang w:val="en-US" w:bidi="en-US"/>
+        </w:rPr>
+      </w:pPr>
+    </w:p>
+    <w:p>
+      <w:pPr>
+        <w:pStyle w:val="PargrafodaLista"/>
+        <w:numPr>
+          <w:ilvl w:val="1"/>
+          <w:numId w:val="25"/>
+        </w:numPr>
+        <w:rPr>
+          <w:b/>
+          <w:bCs/>
+        </w:rPr>
+      </w:pPr>
+      <w:r>
+        <w:rPr>
+          <w:b/>
+          <w:bCs/>
+        </w:rPr>
+        <w:t>Index</w:t>
+      </w:r>
+    </w:p>
+    <w:p>
+      <w:pPr>
+        <w:rPr>
+          <w:lang w:val="en-US" w:bidi="en-US"/>
+        </w:rPr>
+      </w:pPr>
+      <w:r>
+        <w:rPr>
+          <w:noProof/>
+          <w:lang w:val="en-US" w:bidi="en-US"/>
+        </w:rPr>
+        <w:drawing>
+          <wp:inline distT="0" distB="0" distL="0" distR="0" wp14:anchorId="1E8629D6" wp14:editId="2712C0F0">
+            <wp:extent cx="5391150" cy="4362450"/>
+            <wp:effectExtent l="0" t="0" r="0" b="0"/>
+            <wp:docPr id="4" name="Imagem 4"/>
+            <wp:cNvGraphicFramePr>
+              <a:graphicFrameLocks xmlns:a="http://schemas.openxmlformats.org/drawingml/2006/main" noChangeAspect="1"/>
+            </wp:cNvGraphicFramePr>
+            <a:graphic xmlns:a="http://schemas.openxmlformats.org/drawingml/2006/main">
+              <a:graphicData uri="http://schemas.openxmlformats.org/drawingml/2006/picture">
+                <pic:pic xmlns:pic="http://schemas.openxmlformats.org/drawingml/2006/picture">
+                  <pic:nvPicPr>
+                    <pic:cNvPr id="0" name="Picture 1"/>
+                    <pic:cNvPicPr>
+                      <a:picLocks noChangeAspect="1" noChangeArrowheads="1"/>
+                    </pic:cNvPicPr>
+                  </pic:nvPicPr>
+                  <pic:blipFill>
+                    <a:blip r:embed="rId12">
+                      <a:extLst>
+                        <a:ext uri="{28A0092B-C50C-407E-A947-70E740481C1C}">
+                          <a14:useLocalDpi xmlns:a14="http://schemas.microsoft.com/office/drawing/2010/main" val="0"/>
+                        </a:ext>
+                      </a:extLst>
+                    </a:blip>
+                    <a:srcRect/>
+                    <a:stretch>
+                      <a:fillRect/>
+                    </a:stretch>
+                  </pic:blipFill>
+                  <pic:spPr bwMode="auto">
+                    <a:xfrm>
+                      <a:off x="0" y="0"/>
+                      <a:ext cx="5391150" cy="4362450"/>
+                    </a:xfrm>
+                    <a:prstGeom prst="rect">
+                      <a:avLst/>
+                    </a:prstGeom>
+                    <a:noFill/>
+                    <a:ln>
+                      <a:noFill/>
+                    </a:ln>
+                  </pic:spPr>
+                </pic:pic>
+              </a:graphicData>
+            </a:graphic>
+          </wp:inline>
+        </w:drawing>
+      </w:r>
+    </w:p>
+    <w:p>
+      <w:pPr>
+        <w:spacing w:line="360" w:lineRule="auto"/>
+        <w:jc w:val="both"/>
+        <w:rPr>
+          <w:rFonts w:ascii="Arial" w:hAnsi="Arial" w:cs="Arial"/>
+          <w:bCs/>
+        </w:rPr>
+      </w:pPr>
+    </w:p>
+    <w:p>
+      <w:pPr>
+        <w:pStyle w:val="PargrafodaLista"/>
+        <w:numPr>
+          <w:ilvl w:val="1"/>
+          <w:numId w:val="25"/>
+        </w:numPr>
+        <w:spacing w:line="360" w:lineRule="auto"/>
+        <w:jc w:val="both"/>
+        <w:rPr>
+          <w:rFonts w:ascii="Arial" w:hAnsi="Arial" w:cs="Arial"/>
+          <w:b/>
+        </w:rPr>
+      </w:pPr>
+      <w:proofErr w:type="spellStart"/>
+      <w:r>
+        <w:rPr>
+          <w:rFonts w:ascii="Arial" w:hAnsi="Arial" w:cs="Arial"/>
+          <w:b/>
+        </w:rPr>
+        <w:lastRenderedPageBreak/>
+        <w:t>Questionário</w:t>
+      </w:r>
+      <w:proofErr w:type="spellEnd"/>
+      <w:r>
+        <w:rPr>
+          <w:rFonts w:ascii="Arial" w:hAnsi="Arial" w:cs="Arial"/>
+          <w:b/>
+        </w:rPr>
+        <w:t xml:space="preserve"> &gt; </w:t>
+      </w:r>
+      <w:proofErr w:type="spellStart"/>
+      <w:r>
+        <w:rPr>
+          <w:rFonts w:ascii="Arial" w:hAnsi="Arial" w:cs="Arial"/>
+          <w:b/>
+        </w:rPr>
+        <w:t>incluir</w:t>
+      </w:r>
+      <w:proofErr w:type="spellEnd"/>
+    </w:p>
+    <w:p>
+      <w:pPr>
+        <w:spacing w:line="360" w:lineRule="auto"/>
+        <w:jc w:val="both"/>
+        <w:rPr>
+          <w:rFonts w:ascii="Arial" w:hAnsi="Arial" w:cs="Arial"/>
+          <w:bCs/>
+        </w:rPr>
+      </w:pPr>
+      <w:r>
+        <w:rPr>
+          <w:rFonts w:ascii="Arial" w:hAnsi="Arial" w:cs="Arial"/>
+          <w:bCs/>
+          <w:noProof/>
+        </w:rPr>
+        <w:drawing>
+          <wp:inline distT="0" distB="0" distL="0" distR="0" wp14:anchorId="32EE0850" wp14:editId="2358A60B">
+            <wp:extent cx="5400040" cy="4228465"/>
+            <wp:effectExtent l="0" t="0" r="0" b="635"/>
+            <wp:docPr id="6" name="Imagem 6"/>
+            <wp:cNvGraphicFramePr>
+              <a:graphicFrameLocks xmlns:a="http://schemas.openxmlformats.org/drawingml/2006/main" noChangeAspect="1"/>
+            </wp:cNvGraphicFramePr>
+            <a:graphic xmlns:a="http://schemas.openxmlformats.org/drawingml/2006/main">
+              <a:graphicData uri="http://schemas.openxmlformats.org/drawingml/2006/picture">
+                <pic:pic xmlns:pic="http://schemas.openxmlformats.org/drawingml/2006/picture">
+                  <pic:nvPicPr>
+                    <pic:cNvPr id="0" name="Picture 2"/>
+                    <pic:cNvPicPr>
+                      <a:picLocks noChangeAspect="1" noChangeArrowheads="1"/>
+                    </pic:cNvPicPr>
+                  </pic:nvPicPr>
+                  <pic:blipFill>
+                    <a:blip r:embed="rId13">
+                      <a:extLst>
+                        <a:ext uri="{28A0092B-C50C-407E-A947-70E740481C1C}">
+                          <a14:useLocalDpi xmlns:a14="http://schemas.microsoft.com/office/drawing/2010/main" val="0"/>
+                        </a:ext>
+                      </a:extLst>
+                    </a:blip>
+                    <a:srcRect/>
+                    <a:stretch>
+                      <a:fillRect/>
+                    </a:stretch>
+                  </pic:blipFill>
+                  <pic:spPr bwMode="auto">
+                    <a:xfrm>
+                      <a:off x="0" y="0"/>
+                      <a:ext cx="5400040" cy="4228465"/>
+                    </a:xfrm>
+                    <a:prstGeom prst="rect">
+                      <a:avLst/>
+                    </a:prstGeom>
+                    <a:noFill/>
+                    <a:ln>
+                      <a:noFill/>
+                    </a:ln>
+                  </pic:spPr>
+                </pic:pic>
+              </a:graphicData>
+            </a:graphic>
+          </wp:inline>
+        </w:drawing>
+      </w:r>
+    </w:p>
+    <w:p>
+      <w:pPr>
+        <w:spacing w:line="360" w:lineRule="auto"/>
+        <w:jc w:val="both"/>
+        <w:rPr>
+          <w:rFonts w:ascii="Arial" w:hAnsi="Arial" w:cs="Arial"/>
+          <w:bCs/>
+        </w:rPr>
+      </w:pPr>
+    </w:p>
+    <w:p>
+      <w:pPr>
+        <w:pStyle w:val="PargrafodaLista"/>
+        <w:numPr>
+          <w:ilvl w:val="1"/>
+          <w:numId w:val="25"/>
+        </w:numPr>
+        <w:spacing w:line="360" w:lineRule="auto"/>
+        <w:jc w:val="both"/>
+        <w:rPr>
+          <w:rFonts w:ascii="Arial" w:hAnsi="Arial" w:cs="Arial"/>
+          <w:b/>
+        </w:rPr>
+      </w:pPr>
+      <w:proofErr w:type="spellStart"/>
+      <w:r>
+        <w:rPr>
+          <w:rFonts w:ascii="Arial" w:hAnsi="Arial" w:cs="Arial"/>
+          <w:b/>
+        </w:rPr>
+        <w:t>Análise</w:t>
+      </w:r>
+      <w:proofErr w:type="spellEnd"/>
+    </w:p>
+    <w:p>
+      <w:pPr>
+        <w:spacing w:line="360" w:lineRule="auto"/>
+        <w:jc w:val="both"/>
+        <w:rPr>
+          <w:rFonts w:ascii="Arial" w:hAnsi="Arial" w:cs="Arial"/>
+          <w:bCs/>
+        </w:rPr>
+      </w:pPr>
+      <w:r>
+        <w:rPr>
+          <w:rFonts w:ascii="Arial" w:hAnsi="Arial" w:cs="Arial"/>
+          <w:bCs/>
+          <w:noProof/>
+        </w:rPr>
+        <w:lastRenderedPageBreak/>
+        <w:drawing>
+          <wp:inline distT="0" distB="0" distL="0" distR="0" wp14:anchorId="232EC103" wp14:editId="60CE549E">
+            <wp:extent cx="5400040" cy="6838315"/>
+            <wp:effectExtent l="0" t="0" r="0" b="635"/>
+            <wp:docPr id="7" name="Imagem 7"/>
+            <wp:cNvGraphicFramePr>
+              <a:graphicFrameLocks xmlns:a="http://schemas.openxmlformats.org/drawingml/2006/main" noChangeAspect="1"/>
+            </wp:cNvGraphicFramePr>
+            <a:graphic xmlns:a="http://schemas.openxmlformats.org/drawingml/2006/main">
+              <a:graphicData uri="http://schemas.openxmlformats.org/drawingml/2006/picture">
+                <pic:pic xmlns:pic="http://schemas.openxmlformats.org/drawingml/2006/picture">
+                  <pic:nvPicPr>
+                    <pic:cNvPr id="0" name="Picture 3"/>
+                    <pic:cNvPicPr>
+                      <a:picLocks noChangeAspect="1" noChangeArrowheads="1"/>
+                    </pic:cNvPicPr>
+                  </pic:nvPicPr>
+                  <pic:blipFill>
+                    <a:blip r:embed="rId14">
+                      <a:extLst>
+                        <a:ext uri="{28A0092B-C50C-407E-A947-70E740481C1C}">
+                          <a14:useLocalDpi xmlns:a14="http://schemas.microsoft.com/office/drawing/2010/main" val="0"/>
+                        </a:ext>
+                      </a:extLst>
+                    </a:blip>
+                    <a:srcRect/>
+                    <a:stretch>
+                      <a:fillRect/>
+                    </a:stretch>
+                  </pic:blipFill>
+                  <pic:spPr bwMode="auto">
+                    <a:xfrm>
+                      <a:off x="0" y="0"/>
+                      <a:ext cx="5400040" cy="6838315"/>
+                    </a:xfrm>
+                    <a:prstGeom prst="rect">
+                      <a:avLst/>
+                    </a:prstGeom>
+                    <a:noFill/>
+                    <a:ln>
+                      <a:noFill/>
+                    </a:ln>
+                  </pic:spPr>
+                </pic:pic>
+              </a:graphicData>
+            </a:graphic>
+          </wp:inline>
+        </w:drawing>
+      </w:r>
     </w:p>
     <w:sectPr>
       <w:pgSz w:w="11906" w:h="16838"/>
@@ -3033,9 +5005,9 @@
   </w:abstractNum>
   <w:abstractNum w:abstractNumId="1" w15:restartNumberingAfterBreak="0">
     <w:nsid w:val="02367C6D"/>
-    <w:multiLevelType w:val="hybridMultilevel"/>
-    <w:tmpl w:val="E0A23F40"/>
-    <w:lvl w:ilvl="0" w:tplc="0416000F">
+    <w:multiLevelType w:val="multilevel"/>
+    <w:tmpl w:val="68C4A900"/>
+    <w:lvl w:ilvl="0">
       <w:start w:val="1"/>
       <w:numFmt w:val="decimal"/>
       <w:lvlText w:val="%1."/>
@@ -3047,77 +5019,109 @@
         <w:rFonts w:hint="default"/>
       </w:rPr>
     </w:lvl>
-    <w:lvl w:ilvl="1" w:tplc="04160019" w:tentative="1">
-      <w:start w:val="1"/>
-      <w:numFmt w:val="lowerLetter"/>
-      <w:lvlText w:val="%2."/>
-      <w:lvlJc w:val="left"/>
-      <w:pPr>
-        <w:ind w:left="1440" w:hanging="360"/>
-      </w:pPr>
-    </w:lvl>
-    <w:lvl w:ilvl="2" w:tplc="0416001B" w:tentative="1">
-      <w:start w:val="1"/>
-      <w:numFmt w:val="lowerRoman"/>
-      <w:lvlText w:val="%3."/>
-      <w:lvlJc w:val="right"/>
-      <w:pPr>
-        <w:ind w:left="2160" w:hanging="180"/>
-      </w:pPr>
-    </w:lvl>
-    <w:lvl w:ilvl="3" w:tplc="0416000F" w:tentative="1">
+    <w:lvl w:ilvl="1">
       <w:start w:val="1"/>
       <w:numFmt w:val="decimal"/>
-      <w:lvlText w:val="%4."/>
-      <w:lvlJc w:val="left"/>
-      <w:pPr>
-        <w:ind w:left="2880" w:hanging="360"/>
-      </w:pPr>
-    </w:lvl>
-    <w:lvl w:ilvl="4" w:tplc="04160019" w:tentative="1">
-      <w:start w:val="1"/>
-      <w:numFmt w:val="lowerLetter"/>
-      <w:lvlText w:val="%5."/>
-      <w:lvlJc w:val="left"/>
-      <w:pPr>
-        <w:ind w:left="3600" w:hanging="360"/>
-      </w:pPr>
-    </w:lvl>
-    <w:lvl w:ilvl="5" w:tplc="0416001B" w:tentative="1">
-      <w:start w:val="1"/>
-      <w:numFmt w:val="lowerRoman"/>
-      <w:lvlText w:val="%6."/>
-      <w:lvlJc w:val="right"/>
-      <w:pPr>
-        <w:ind w:left="4320" w:hanging="180"/>
-      </w:pPr>
-    </w:lvl>
-    <w:lvl w:ilvl="6" w:tplc="0416000F" w:tentative="1">
+      <w:isLgl/>
+      <w:lvlText w:val="%1.%2."/>
+      <w:lvlJc w:val="left"/>
+      <w:pPr>
+        <w:ind w:left="1080" w:hanging="720"/>
+      </w:pPr>
+      <w:rPr>
+        <w:rFonts w:hint="default"/>
+      </w:rPr>
+    </w:lvl>
+    <w:lvl w:ilvl="2">
       <w:start w:val="1"/>
       <w:numFmt w:val="decimal"/>
-      <w:lvlText w:val="%7."/>
-      <w:lvlJc w:val="left"/>
-      <w:pPr>
-        <w:ind w:left="5040" w:hanging="360"/>
-      </w:pPr>
-    </w:lvl>
-    <w:lvl w:ilvl="7" w:tplc="04160019" w:tentative="1">
-      <w:start w:val="1"/>
-      <w:numFmt w:val="lowerLetter"/>
-      <w:lvlText w:val="%8."/>
-      <w:lvlJc w:val="left"/>
-      <w:pPr>
-        <w:ind w:left="5760" w:hanging="360"/>
-      </w:pPr>
-    </w:lvl>
-    <w:lvl w:ilvl="8" w:tplc="0416001B" w:tentative="1">
-      <w:start w:val="1"/>
-      <w:numFmt w:val="lowerRoman"/>
-      <w:lvlText w:val="%9."/>
-      <w:lvlJc w:val="right"/>
-      <w:pPr>
-        <w:ind w:left="6480" w:hanging="180"/>
-      </w:pPr>
+      <w:isLgl/>
+      <w:lvlText w:val="%1.%2.%3."/>
+      <w:lvlJc w:val="left"/>
+      <w:pPr>
+        <w:ind w:left="1080" w:hanging="720"/>
+      </w:pPr>
+      <w:rPr>
+        <w:rFonts w:hint="default"/>
+      </w:rPr>
+    </w:lvl>
+    <w:lvl w:ilvl="3">
+      <w:start w:val="1"/>
+      <w:numFmt w:val="decimal"/>
+      <w:isLgl/>
+      <w:lvlText w:val="%1.%2.%3.%4."/>
+      <w:lvlJc w:val="left"/>
+      <w:pPr>
+        <w:ind w:left="1440" w:hanging="1080"/>
+      </w:pPr>
+      <w:rPr>
+        <w:rFonts w:hint="default"/>
+      </w:rPr>
+    </w:lvl>
+    <w:lvl w:ilvl="4">
+      <w:start w:val="1"/>
+      <w:numFmt w:val="decimal"/>
+      <w:isLgl/>
+      <w:lvlText w:val="%1.%2.%3.%4.%5."/>
+      <w:lvlJc w:val="left"/>
+      <w:pPr>
+        <w:ind w:left="1440" w:hanging="1080"/>
+      </w:pPr>
+      <w:rPr>
+        <w:rFonts w:hint="default"/>
+      </w:rPr>
+    </w:lvl>
+    <w:lvl w:ilvl="5">
+      <w:start w:val="1"/>
+      <w:numFmt w:val="decimal"/>
+      <w:isLgl/>
+      <w:lvlText w:val="%1.%2.%3.%4.%5.%6."/>
+      <w:lvlJc w:val="left"/>
+      <w:pPr>
+        <w:ind w:left="1800" w:hanging="1440"/>
+      </w:pPr>
+      <w:rPr>
+        <w:rFonts w:hint="default"/>
+      </w:rPr>
+    </w:lvl>
+    <w:lvl w:ilvl="6">
+      <w:start w:val="1"/>
+      <w:numFmt w:val="decimal"/>
+      <w:isLgl/>
+      <w:lvlText w:val="%1.%2.%3.%4.%5.%6.%7."/>
+      <w:lvlJc w:val="left"/>
+      <w:pPr>
+        <w:ind w:left="1800" w:hanging="1440"/>
+      </w:pPr>
+      <w:rPr>
+        <w:rFonts w:hint="default"/>
+      </w:rPr>
+    </w:lvl>
+    <w:lvl w:ilvl="7">
+      <w:start w:val="1"/>
+      <w:numFmt w:val="decimal"/>
+      <w:isLgl/>
+      <w:lvlText w:val="%1.%2.%3.%4.%5.%6.%7.%8."/>
+      <w:lvlJc w:val="left"/>
+      <w:pPr>
+        <w:ind w:left="2160" w:hanging="1800"/>
+      </w:pPr>
+      <w:rPr>
+        <w:rFonts w:hint="default"/>
+      </w:rPr>
+    </w:lvl>
+    <w:lvl w:ilvl="8">
+      <w:start w:val="1"/>
+      <w:numFmt w:val="decimal"/>
+      <w:isLgl/>
+      <w:lvlText w:val="%1.%2.%3.%4.%5.%6.%7.%8.%9."/>
+      <w:lvlJc w:val="left"/>
+      <w:pPr>
+        <w:ind w:left="2160" w:hanging="1800"/>
+      </w:pPr>
+      <w:rPr>
+        <w:rFonts w:hint="default"/>
+      </w:rPr>
     </w:lvl>
   </w:abstractNum>
   <w:abstractNum w:abstractNumId="2" w15:restartNumberingAfterBreak="0">

</xml_diff>